<commit_message>
Connor: Added more tests and updated an experimentation doc.
</commit_message>
<xml_diff>
--- a/Documentation/Experiments/VoiceRecognitionMethod.docx
+++ b/Documentation/Experiments/VoiceRecognitionMethod.docx
@@ -305,6 +305,20 @@
       </w:r>
     </w:p>
     <w:p>
+      <w:pPr>
+        <w:pStyle w:val="ListParagraph"/>
+        <w:numPr>
+          <w:ilvl w:val="0"/>
+          <w:numId w:val="2"/>
+        </w:numPr>
+      </w:pPr>
+      <w:r>
+        <w:t>Length of voice recording</w:t>
+      </w:r>
+      <w:bookmarkStart w:id="0" w:name="_GoBack"/>
+      <w:bookmarkEnd w:id="0"/>
+    </w:p>
+    <w:p>
       <w:r>
         <w:t xml:space="preserve">After the </w:t>
       </w:r>
@@ -649,8 +663,6 @@
       <w:r>
         <w:t>Record CPU use and Time to finish request over a set number of request</w:t>
       </w:r>
-      <w:bookmarkStart w:id="0" w:name="_GoBack"/>
-      <w:bookmarkEnd w:id="0"/>
     </w:p>
     <w:p>
       <w:r>

</xml_diff>